<commit_message>
modify:center group del, ip add, client: user CenterAdmin
</commit_message>
<xml_diff>
--- a/doc/XP 防护产品功能要求.docx
+++ b/doc/XP 防护产品功能要求.docx
@@ -4956,6 +4956,76 @@
               <w:ind w:firstLine="0"/>
             </w:pPr>
             <w:r>
+              <w:rPr>
+                <w:rFonts w:hint="eastAsia"/>
+              </w:rPr>
+              <w:t>CenterAudit</w:t>
+            </w:r>
+          </w:p>
+        </w:tc>
+        <w:tc>
+          <w:tcPr>
+            <w:tcW w:w="2500" w:type="dxa"/>
+          </w:tcPr>
+          <w:p>
+            <w:pPr>
+              <w:pStyle w:val="A8"/>
+              <w:ind w:firstLine="0"/>
+            </w:pPr>
+            <w:r>
+              <w:t>l</w:t>
+            </w:r>
+            <w:r>
+              <w:rPr>
+                <w:rFonts w:hint="eastAsia"/>
+              </w:rPr>
+              <w:t>zf:24324962@qq.com</w:t>
+            </w:r>
+          </w:p>
+        </w:tc>
+        <w:tc>
+          <w:tcPr>
+            <w:tcW w:w="1864" w:type="dxa"/>
+          </w:tcPr>
+          <w:p>
+            <w:pPr>
+              <w:pStyle w:val="A8"/>
+              <w:ind w:firstLine="0"/>
+            </w:pPr>
+            <w:r>
+              <w:rPr>
+                <w:rFonts w:hint="eastAsia"/>
+              </w:rPr>
+              <w:t>1</w:t>
+            </w:r>
+          </w:p>
+        </w:tc>
+        <w:tc>
+          <w:tcPr>
+            <w:tcW w:w="1864" w:type="dxa"/>
+          </w:tcPr>
+          <w:p>
+            <w:pPr>
+              <w:pStyle w:val="A8"/>
+              <w:ind w:firstLine="0"/>
+            </w:pPr>
+            <w:r>
+              <w:t>管理中心用户</w:t>
+            </w:r>
+          </w:p>
+        </w:tc>
+      </w:tr>
+      <w:tr>
+        <w:tc>
+          <w:tcPr>
+            <w:tcW w:w="2229" w:type="dxa"/>
+          </w:tcPr>
+          <w:p>
+            <w:pPr>
+              <w:pStyle w:val="A8"/>
+              <w:ind w:firstLine="0"/>
+            </w:pPr>
+            <w:r>
               <w:t>A</w:t>
             </w:r>
             <w:r>
@@ -5248,6 +5318,7 @@
         <w:rPr>
           <w:rFonts w:hint="eastAsia"/>
         </w:rPr>
+        <w:lastRenderedPageBreak/>
         <w:t>2.3.4、系统设置 - 白名单</w:t>
       </w:r>
     </w:p>
@@ -5274,7 +5345,6 @@
         <w:rPr>
           <w:rFonts w:hint="eastAsia"/>
         </w:rPr>
-        <w:lastRenderedPageBreak/>
         <w:t>U</w:t>
       </w:r>
       <w:r>
@@ -5871,6 +5941,7 @@
           <w:color w:val="000000"/>
           <w:shd w:val="clear" w:color="auto" w:fill="FFFFFF"/>
         </w:rPr>
+        <w:lastRenderedPageBreak/>
         <w:t>"Files":["C:\\test","C:\\test\\dd"]</w:t>
       </w:r>
     </w:p>
@@ -5897,7 +5968,6 @@
         <w:rPr>
           <w:rFonts w:hint="eastAsia"/>
         </w:rPr>
-        <w:lastRenderedPageBreak/>
         <w:t>2.3.5</w:t>
       </w:r>
       <w:r>
@@ -6561,6 +6631,7 @@
           <w:color w:val="000000"/>
           <w:shd w:val="clear" w:color="auto" w:fill="FFFFFF"/>
         </w:rPr>
+        <w:lastRenderedPageBreak/>
         <w:t>"Status":1,</w:t>
       </w:r>
     </w:p>
@@ -6610,7 +6681,6 @@
           <w:color w:val="000000"/>
           <w:shd w:val="clear" w:color="auto" w:fill="FFFFFF"/>
         </w:rPr>
-        <w:lastRenderedPageBreak/>
         <w:t>"Files":["C:\\test","C:\\test\\dd"]</w:t>
       </w:r>
     </w:p>
@@ -7495,6 +7565,7 @@
         <w:pStyle w:val="A8"/>
       </w:pPr>
       <w:r>
+        <w:lastRenderedPageBreak/>
         <w:t>}</w:t>
       </w:r>
     </w:p>
@@ -7506,7 +7577,6 @@
         <w:rPr>
           <w:rFonts w:hint="eastAsia"/>
         </w:rPr>
-        <w:lastRenderedPageBreak/>
         <w:t xml:space="preserve">2.3.7、安全防护 </w:t>
       </w:r>
       <w:r>
@@ -8498,6 +8568,7 @@
         <w:ind w:left="420"/>
       </w:pPr>
       <w:r>
+        <w:lastRenderedPageBreak/>
         <w:t>"CreateExe":0,</w:t>
       </w:r>
     </w:p>
@@ -8507,7 +8578,6 @@
         <w:ind w:left="420"/>
       </w:pPr>
       <w:r>
-        <w:lastRenderedPageBreak/>
         <w:t>"LoadSys":0,</w:t>
       </w:r>
     </w:p>
@@ -9494,6 +9564,7 @@
         <w:rPr>
           <w:rFonts w:hint="eastAsia"/>
         </w:rPr>
+        <w:lastRenderedPageBreak/>
         <w:t>"SafeLev":0,</w:t>
       </w:r>
     </w:p>
@@ -9506,7 +9577,6 @@
         <w:rPr>
           <w:rFonts w:hint="eastAsia"/>
         </w:rPr>
-        <w:lastRenderedPageBreak/>
         <w:t>"PasswordComplexity":0,</w:t>
       </w:r>
     </w:p>
@@ -10060,6 +10130,7 @@
         <w:ind w:left="1260"/>
       </w:pPr>
       <w:r>
+        <w:lastRenderedPageBreak/>
         <w:t>Info   string // 内容</w:t>
       </w:r>
     </w:p>
@@ -10069,7 +10140,6 @@
         <w:ind w:left="1260"/>
       </w:pPr>
       <w:r>
-        <w:lastRenderedPageBreak/>
         <w:t>Result string // 结果</w:t>
       </w:r>
     </w:p>
@@ -10628,6 +10698,7 @@
         <w:ind w:left="1260"/>
       </w:pPr>
       <w:r>
+        <w:lastRenderedPageBreak/>
         <w:t>User   string // 用户名</w:t>
       </w:r>
     </w:p>
@@ -10637,7 +10708,6 @@
         <w:ind w:left="1260"/>
       </w:pPr>
       <w:r>
-        <w:lastRenderedPageBreak/>
         <w:t>Sub    string // 主体进程</w:t>
       </w:r>
     </w:p>
@@ -11608,54 +11678,54 @@
         <w:rPr>
           <w:color w:val="C0C0C0"/>
         </w:rPr>
-        <w:t>    </w:t>
-      </w:r>
-      <w:r>
-        <w:t>HighReadWrite</w:t>
-      </w:r>
-      <w:r>
-        <w:rPr>
-          <w:color w:val="C0C0C0"/>
-        </w:rPr>
-        <w:t xml:space="preserve">  </w:t>
-      </w:r>
-      <w:r>
-        <w:rPr>
-          <w:color w:val="000080"/>
-        </w:rPr>
-        <w:t>int</w:t>
-      </w:r>
-      <w:r>
-        <w:rPr>
-          <w:color w:val="C0C0C0"/>
-        </w:rPr>
-        <w:t xml:space="preserve">    </w:t>
-      </w:r>
-      <w:r>
-        <w:t>//</w:t>
-      </w:r>
-      <w:r>
-        <w:rPr>
-          <w:color w:val="C0C0C0"/>
-        </w:rPr>
-        <w:t xml:space="preserve"> </w:t>
-      </w:r>
-      <w:r>
-        <w:t>增强防护-防止磁盘被直接读写</w:t>
-      </w:r>
-    </w:p>
-    <w:p>
-      <w:pPr>
-        <w:pStyle w:val="A8"/>
-      </w:pPr>
-      <w:r>
-        <w:rPr>
-          <w:color w:val="C0C0C0"/>
-        </w:rPr>
         <w:lastRenderedPageBreak/>
         <w:t>    </w:t>
       </w:r>
       <w:r>
+        <w:t>HighReadWrite</w:t>
+      </w:r>
+      <w:r>
+        <w:rPr>
+          <w:color w:val="C0C0C0"/>
+        </w:rPr>
+        <w:t xml:space="preserve">  </w:t>
+      </w:r>
+      <w:r>
+        <w:rPr>
+          <w:color w:val="000080"/>
+        </w:rPr>
+        <w:t>int</w:t>
+      </w:r>
+      <w:r>
+        <w:rPr>
+          <w:color w:val="C0C0C0"/>
+        </w:rPr>
+        <w:t xml:space="preserve">    </w:t>
+      </w:r>
+      <w:r>
+        <w:t>//</w:t>
+      </w:r>
+      <w:r>
+        <w:rPr>
+          <w:color w:val="C0C0C0"/>
+        </w:rPr>
+        <w:t xml:space="preserve"> </w:t>
+      </w:r>
+      <w:r>
+        <w:t>增强防护-防止磁盘被直接读写</w:t>
+      </w:r>
+    </w:p>
+    <w:p>
+      <w:pPr>
+        <w:pStyle w:val="A8"/>
+      </w:pPr>
+      <w:r>
+        <w:rPr>
+          <w:color w:val="C0C0C0"/>
+        </w:rPr>
+        <w:t>    </w:t>
+      </w:r>
+      <w:r>
         <w:t>HighCreateExe</w:t>
       </w:r>
       <w:r>
@@ -12268,6 +12338,7 @@
         <w:pStyle w:val="A8"/>
       </w:pPr>
       <w:r>
+        <w:lastRenderedPageBreak/>
         <w:t>参数</w:t>
       </w:r>
       <w:r>
@@ -12285,211 +12356,213 @@
         <w:pStyle w:val="A8"/>
       </w:pPr>
       <w:r>
+        <w:t>返回值：</w:t>
+      </w:r>
+    </w:p>
+    <w:p>
+      <w:pPr>
+        <w:pStyle w:val="A8"/>
+      </w:pPr>
+      <w:r>
+        <w:rPr>
+          <w:rFonts w:hint="eastAsia"/>
+        </w:rPr>
+        <w:t>{</w:t>
+      </w:r>
+    </w:p>
+    <w:p>
+      <w:pPr>
+        <w:pStyle w:val="A8"/>
+        <w:ind w:left="420"/>
+      </w:pPr>
+      <w:r>
+        <w:rPr>
+          <w:rFonts w:hint="eastAsia"/>
+        </w:rPr>
+        <w:t>"Status":1,</w:t>
+      </w:r>
+    </w:p>
+    <w:p>
+      <w:pPr>
+        <w:pStyle w:val="A8"/>
+        <w:ind w:left="420"/>
+      </w:pPr>
+      <w:r>
+        <w:rPr>
+          <w:rFonts w:hint="eastAsia"/>
+        </w:rPr>
+        <w:t>"Errmsg":"导出配置成功",</w:t>
+      </w:r>
+    </w:p>
+    <w:p>
+      <w:pPr>
+        <w:pStyle w:val="A8"/>
+        <w:ind w:left="420"/>
+      </w:pPr>
+      <w:r>
+        <w:rPr>
+          <w:rFonts w:hint="eastAsia"/>
+        </w:rPr>
+        <w:t>"FileSize":1003,</w:t>
+      </w:r>
+    </w:p>
+    <w:p>
+      <w:pPr>
+        <w:pStyle w:val="A8"/>
+        <w:ind w:left="420"/>
+      </w:pPr>
+      <w:r>
+        <w:rPr>
+          <w:rFonts w:hint="eastAsia"/>
+        </w:rPr>
+        <w:t>"FileText":"{\"SafeBaseCfg\":{\"Mode\":0,\"WinDir\":0,\"WinStart\":0,\"WinFormat\":0,\"WinProc\":0,\"WinService\":0},\"SafeHighCfg\":{\"Mode\":0,\"AddService\":0,\"AutoRun\":0,\"AddStart\":0,\"ReadWrite\":0,\"C</w:t>
+      </w:r>
+      <w:r>
+        <w:t>reateExe\":0,\"LoadSys\":0,\"ProcInject\":0},\"AccountCfg\":{\"Mode\":0,\"SafeLev\":0,\"PasswordComplexity\":0,\"MinimumPasswordLength\":0,\"MinimumPasswordAge\":0,\"MaximumPasswordAge\":42,\"PasswordHistorySize\":0,\"LockoutBadCount\":0,\"LockoutDuration\":30},\"White\":[\"c:\\\\\\\\windows\\\\\\\\pchealth\\\\\\\\helpctr\\\\\\\\binaries\\\\\\\\msconfig.exe\"],\"Black\":null,\"WinDir\":[\"C:\\\\\\\\Windows\\\\\\\\\"],\"WinStart\":[\"C:\\\\\\\\boot.ini\",\"C:\\\\\\\\Ntldr\"],\"WinProc\":[\"C:\\\\\\\\Windows\\\\\\\\System32\\\\\\\\csrss.exe\",\"C:\\\\\\\\Windows\\\\\\\\System32\\\\\\\\lsass.exe\",\"C:\\\\\\\\Windows\\\\\\\\System32\\\\\\\\services.exe\",\"C:\\\\\\\\Windows\\\\\\\\System32\\\\\\\\smss.exe\",\"C:\\\\\\\\Windows\\\\\\\\System32\\\\\\\\svchost.exe\",\"C:\\\\\\\\Windows\\\\\\\\System32\\\\\\\\winlogon.exe\"],\"HighWinStart\":[\"HKEY_LOCAL_MACHINE\\\\SOFTWARE\\\\Microsoft\\\\Windows\\\\CurrentVersion\\\\RunOnce\",\"HKEY_LOCAL_MACHINE\\\\SOFTWARE\\\\Microsoft\\\\Windows\\\\CurrentVersion\\\\Run\"]}"</w:t>
+      </w:r>
+    </w:p>
+    <w:p>
+      <w:pPr>
+        <w:pStyle w:val="A8"/>
+      </w:pPr>
+      <w:r>
+        <w:t>}</w:t>
+      </w:r>
+    </w:p>
+    <w:p>
+      <w:pPr>
+        <w:pStyle w:val="A8"/>
+      </w:pPr>
+      <w:r>
+        <w:t>【注】</w:t>
+      </w:r>
+      <w:r>
+        <w:rPr>
+          <w:rFonts w:hint="eastAsia"/>
+        </w:rPr>
+        <w:t>FileText</w:t>
+      </w:r>
+      <w:r>
+        <w:rPr>
+          <w:rFonts w:hint="eastAsia"/>
+        </w:rPr>
+        <w:t>为字符串，界面需要将此字符串写入文件保存起来，导入规则时候将此字符串提交给导入接口。</w:t>
+      </w:r>
+    </w:p>
+    <w:p>
+      <w:pPr>
+        <w:pStyle w:val="A8"/>
+        <w:rPr>
+          <w:b/>
+        </w:rPr>
+      </w:pPr>
+      <w:r>
+        <w:rPr>
+          <w:rFonts w:hint="eastAsia"/>
+          <w:b/>
+        </w:rPr>
+        <w:t>2</w:t>
+      </w:r>
+      <w:r>
+        <w:rPr>
+          <w:rFonts w:hint="eastAsia"/>
+          <w:b/>
+        </w:rPr>
+        <w:t>、导入</w:t>
+      </w:r>
+    </w:p>
+    <w:p>
+      <w:pPr>
+        <w:pStyle w:val="A8"/>
+      </w:pPr>
+      <w:r>
+        <w:rPr>
+          <w:rFonts w:hint="eastAsia"/>
+        </w:rPr>
+        <w:t>U</w:t>
+      </w:r>
+      <w:r>
+        <w:t>RL</w:t>
+      </w:r>
+      <w:r>
+        <w:t>：</w:t>
+      </w:r>
+      <w:r>
+        <w:t>policy/load</w:t>
+      </w:r>
+    </w:p>
+    <w:p>
+      <w:pPr>
+        <w:pStyle w:val="A8"/>
+      </w:pPr>
+      <w:r>
+        <w:t>参数</w:t>
+      </w:r>
+      <w:r>
+        <w:rPr>
+          <w:rFonts w:hint="eastAsia"/>
+        </w:rPr>
+        <w:t>1：</w:t>
+      </w:r>
+      <w:r>
+        <w:t>UserTokey="f5ab1c6a"</w:t>
+      </w:r>
+    </w:p>
+    <w:p>
+      <w:pPr>
+        <w:pStyle w:val="A8"/>
+      </w:pPr>
+      <w:r>
+        <w:t>参数</w:t>
+      </w:r>
+      <w:r>
+        <w:rPr>
+          <w:rFonts w:hint="eastAsia"/>
+        </w:rPr>
+        <w:t>2</w:t>
+      </w:r>
+      <w:r>
+        <w:t>：</w:t>
+      </w:r>
+    </w:p>
+    <w:p>
+      <w:pPr>
+        <w:pStyle w:val="A8"/>
+      </w:pPr>
+      <w:r>
+        <w:t>data=</w:t>
+      </w:r>
+      <w:r>
+        <w:t>{</w:t>
+      </w:r>
+    </w:p>
+    <w:p>
+      <w:pPr>
+        <w:pStyle w:val="A8"/>
+        <w:ind w:left="420"/>
+      </w:pPr>
+      <w:r>
+        <w:t>"FileSize":1003,</w:t>
+      </w:r>
+    </w:p>
+    <w:p>
+      <w:pPr>
+        <w:pStyle w:val="A8"/>
+        <w:ind w:left="420"/>
+      </w:pPr>
+      <w:r>
+        <w:t>"FileText":"{\"SafeBaseCfg\":{\"Mode\":1,\"WinDir\":1,\"WinStart\":1,\"WinFormat\":1,\"WinProc\":1,\"WinService\":1},\"SafeHighCfg\":{\"Mode\":1,\"AddService\":1,\"AutoRun\":1,\"AddStart\":1,\"ReadWrite\":1,\"CreateExe\":1,\"LoadSys\":1,\"ProcInject\":0},\"AccountCfg\":{\"Mode\":1,\"SafeLev\":2,\"PasswordComplexity\":1,\"MinimumPasswordLength\":3,\"MinimumPasswordAge\":4,\"MaximumPasswordAge\":45,\"PasswordHistorySize\":6,\"LockoutBadCount\":7,\"LockoutDuration\":38},\"White\":[\"c:\\\\\\\\windows\\\\\\\\pchealth\\\\\\\\helpctr\\\\\\\\binaries\\\\\\\\msconfig.exe\"],\"Black\":null,\"WinDir\":[\"C:\\\\\\\\Windows\\\\\\\\\"],\"WinStart\":[\"C:\\\\\\\\boot.ini\",\"C:\\\\\\\\Ntldr\"],\"WinProc\":[\"C:\\\\\\\\Windows\\\\\\\\System32\\\\\\\\csrss.exe\",\"C:\\\\\\\\Windows\\\\\\\\System32\\\\\\\\lsass.exe\",\"C:\\\\\\\\Windows\\\\\\\\System32\\\\\\\\services.exe\",\"C:\\\\\\\\Windows\\\\\\\\System32\\\\\\\\smss.exe\",\"C:\\\\\\\\Windows\\\\\\\\System32\\\\\\\\svchost.exe\",\"C:\\\\\\\\Windows\\\\\\\\System32\\\\\\\\winlogon.exe\"],\"HighWinStart\":[\"HKEY_LOCAL_MACHINE\\\\SOFTWARE\\\\Microsoft\\\\Windows\\\\CurrentVersion\\\\Run\",\"HKEY_LOCAL_MACHINE\\\\SOFTWARE\\\\Microsoft\\\\Windows\\\\CurrentVers</w:t>
+      </w:r>
+      <w:r>
         <w:lastRenderedPageBreak/>
-        <w:t>返回值：</w:t>
-      </w:r>
-    </w:p>
-    <w:p>
-      <w:pPr>
-        <w:pStyle w:val="A8"/>
-      </w:pPr>
-      <w:r>
-        <w:rPr>
-          <w:rFonts w:hint="eastAsia"/>
-        </w:rPr>
-        <w:t>{</w:t>
-      </w:r>
-    </w:p>
-    <w:p>
-      <w:pPr>
-        <w:pStyle w:val="A8"/>
-        <w:ind w:left="420"/>
-      </w:pPr>
-      <w:r>
-        <w:rPr>
-          <w:rFonts w:hint="eastAsia"/>
-        </w:rPr>
-        <w:t>"Status":1,</w:t>
-      </w:r>
-    </w:p>
-    <w:p>
-      <w:pPr>
-        <w:pStyle w:val="A8"/>
-        <w:ind w:left="420"/>
-      </w:pPr>
-      <w:r>
-        <w:rPr>
-          <w:rFonts w:hint="eastAsia"/>
-        </w:rPr>
-        <w:t>"Errmsg":"导出配置成功",</w:t>
-      </w:r>
-    </w:p>
-    <w:p>
-      <w:pPr>
-        <w:pStyle w:val="A8"/>
-        <w:ind w:left="420"/>
-      </w:pPr>
-      <w:r>
-        <w:rPr>
-          <w:rFonts w:hint="eastAsia"/>
-        </w:rPr>
-        <w:t>"FileSize":1003,</w:t>
-      </w:r>
-    </w:p>
-    <w:p>
-      <w:pPr>
-        <w:pStyle w:val="A8"/>
-        <w:ind w:left="420"/>
-      </w:pPr>
-      <w:r>
-        <w:rPr>
-          <w:rFonts w:hint="eastAsia"/>
-        </w:rPr>
-        <w:t>"FileText":"{\"SafeBaseCfg\":{\"Mode\":0,\"WinDir\":0,\"WinStart\":0,\"WinFormat\":0,\"WinProc\":0,\"WinService\":0},\"SafeHighCfg\":{\"Mode\":0,\"AddService\":0,\"AutoRun\":0,\"AddStart\":0,\"ReadWrite\":0,\"C</w:t>
-      </w:r>
-      <w:r>
-        <w:t>reateExe\":0,\"LoadSys\":0,\"ProcInject\":0},\"AccountCfg\":{\"Mode\":0,\"SafeLev\":0,\"PasswordComplexity\":0,\"MinimumPasswordLength\":0,\"MinimumPasswordAge\":0,\"MaximumPasswordAge\":42,\"PasswordHistorySize\":0,\"LockoutBadCount\":0,\"LockoutDuration\":30},\"White\":[\"c:\\\\\\\\windows\\\\\\\\pchealth\\\\\\\\helpctr\\\\\\\\binaries\\\\\\\\msconfig.exe\"],\"Black\":null,\"WinDir\":[\"C:\\\\\\\\Windows\\\\\\\\\"],\"WinStart\":[\"C:\\\\\\\\boot.ini\",\"C:\\\\\\\\Ntldr\"],\"WinProc\":[\"C:\\\\\\\\Windows\\\\\\\\System32\\\\\\\\csrss.exe\",\"C:\\\\\\\\Windows\\\\\\\\System32\\\\\\\\lsass.exe\",\"C:\\\\\\\\Windows\\\\\\\\System32\\\\\\\\services.exe\",\"C:\\\\\\\\Windows\\\\\\\\System32\\\\\\\\smss.exe\",\"C:\\\\\\\\Windows\\\\\\\\System32\\\\\\\\svchost.exe\",\"C:\\\\\\\\Windows\\\\\\\\System32\\\\\\\\winlogon.exe\"],\"HighWinStart\":[\"HKEY_LOCAL_MACHINE\\\\SOFTWARE\\\\Microsoft\\\\Windows\\\\CurrentVersion\\\\RunOnce\",\"HKEY_LOCAL_MACHINE\\\\SOFTWARE\\\\Microsoft\\\\Windows\\\\CurrentVersion\\\\Run\"]}"</w:t>
-      </w:r>
-    </w:p>
-    <w:p>
-      <w:pPr>
-        <w:pStyle w:val="A8"/>
-      </w:pPr>
-      <w:r>
-        <w:t>}</w:t>
-      </w:r>
-    </w:p>
-    <w:p>
-      <w:pPr>
-        <w:pStyle w:val="A8"/>
-      </w:pPr>
-      <w:r>
-        <w:t>【注】</w:t>
-      </w:r>
-      <w:r>
-        <w:rPr>
-          <w:rFonts w:hint="eastAsia"/>
-        </w:rPr>
-        <w:t>FileText</w:t>
-      </w:r>
-      <w:r>
-        <w:rPr>
-          <w:rFonts w:hint="eastAsia"/>
-        </w:rPr>
-        <w:t>为字符串，界面需要将此字符串写入文件保存起来，导入规则时候将此字符串提交给导入接口。</w:t>
-      </w:r>
-    </w:p>
-    <w:p>
-      <w:pPr>
-        <w:pStyle w:val="A8"/>
-        <w:rPr>
-          <w:b/>
-        </w:rPr>
-      </w:pPr>
-      <w:r>
-        <w:rPr>
-          <w:rFonts w:hint="eastAsia"/>
-          <w:b/>
-        </w:rPr>
-        <w:t>2</w:t>
-      </w:r>
-      <w:r>
-        <w:rPr>
-          <w:rFonts w:hint="eastAsia"/>
-          <w:b/>
-        </w:rPr>
-        <w:t>、导入</w:t>
-      </w:r>
-    </w:p>
-    <w:p>
-      <w:pPr>
-        <w:pStyle w:val="A8"/>
-      </w:pPr>
-      <w:r>
-        <w:rPr>
-          <w:rFonts w:hint="eastAsia"/>
-        </w:rPr>
-        <w:t>U</w:t>
-      </w:r>
-      <w:r>
-        <w:t>RL</w:t>
-      </w:r>
-      <w:r>
-        <w:t>：</w:t>
-      </w:r>
-      <w:r>
-        <w:t>policy/load</w:t>
-      </w:r>
-    </w:p>
-    <w:p>
-      <w:pPr>
-        <w:pStyle w:val="A8"/>
-      </w:pPr>
-      <w:r>
-        <w:t>参数</w:t>
-      </w:r>
-      <w:r>
-        <w:rPr>
-          <w:rFonts w:hint="eastAsia"/>
-        </w:rPr>
-        <w:t>1：</w:t>
-      </w:r>
-      <w:r>
-        <w:t>UserTokey="f5ab1c6a"</w:t>
-      </w:r>
-    </w:p>
-    <w:p>
-      <w:pPr>
-        <w:pStyle w:val="A8"/>
-      </w:pPr>
-      <w:r>
-        <w:t>参数</w:t>
-      </w:r>
-      <w:r>
-        <w:rPr>
-          <w:rFonts w:hint="eastAsia"/>
-        </w:rPr>
-        <w:t>2</w:t>
-      </w:r>
-      <w:r>
-        <w:t>：</w:t>
-      </w:r>
-    </w:p>
-    <w:p>
-      <w:pPr>
-        <w:pStyle w:val="A8"/>
-      </w:pPr>
-      <w:r>
-        <w:t>data=</w:t>
-      </w:r>
-      <w:r>
-        <w:t>{</w:t>
-      </w:r>
-    </w:p>
-    <w:p>
-      <w:pPr>
-        <w:pStyle w:val="A8"/>
-        <w:ind w:left="420"/>
-      </w:pPr>
-      <w:r>
-        <w:t>"FileSize":1003,</w:t>
-      </w:r>
-    </w:p>
-    <w:p>
-      <w:pPr>
-        <w:pStyle w:val="A8"/>
-        <w:ind w:left="420"/>
-      </w:pPr>
-      <w:r>
-        <w:t>"FileText":"{\"SafeBaseCfg\":{\"Mode\":1,\"WinDir\":1,\"WinStart\":1,\"WinFormat\":1,\"WinProc\":1,\"WinService\":1},\"SafeHighCfg\":{\"Mode\":1,\"AddService\":1,\"AutoRun\":1,\"AddStart\":1,\"ReadWrite\":1,\"CreateExe\":1,\"LoadSys\":1,\"ProcInject\":0},\"AccountCfg\":{\"Mode\":1,\"SafeLev\":2,\"PasswordComplexity\":1,\"MinimumPasswordLength\":3,\"MinimumPasswordAge\":4,\"MaximumPasswordAge\":45,\"PasswordHistorySize\":6,\"LockoutBadCount\":7,\"LockoutDuration\":38},\"White\":[\"c:\\\\\\\\windows\\\\\\\\pchealth\\\\\\\\helpctr\\\\\\\\binaries\\\\\\\\msconfig.exe\"],\"Black\":null,\"WinDir\":[\"C:\\\\\\\\Windows\\\\\\\\\"],\"WinStart\":[\"C:\\\\\\\\boot.ini\",\"C:\\\\\\\\Ntldr\"],\"WinProc\":[\"C:\\\\\\\\Windows\\\\\\\\System32\\\\\\\\csrss.exe\",\"C:\\\\\\\\Windows\\\\\\\\System32\\\\\\\\lsass.exe\",\"C:\\\\\\\\Windows\\\\\\\\System32\\\\\\\\services.exe\",\"C:\\\\\\\\Windows\\\\\\\\System32\\\\\\\\smss.exe\",\"C:\\\\\\\\Windows\\\\\\\\System32\\\\\\\\svchost.exe\",\"C:\\\\\\\\Windows\\\\\\\\System32\\\\\\\\winlogon.exe\"],\"HighWinStart\":[\"HKEY_LOCAL_MACHINE\\\\SOFTWARE\\\\Microsoft\\\\Windows\\\\CurrentVersion\\\\Run\",\"HKEY_LOCAL_MACHINE\\\\SOFTWARE\\\\Microsoft\\\\Windows\\\\CurrentVersion\\\\RunOnce\"]}"</w:t>
-      </w:r>
-    </w:p>
-    <w:p>
-      <w:pPr>
-        <w:pStyle w:val="A8"/>
-      </w:pPr>
-      <w:r>
-        <w:lastRenderedPageBreak/>
+        <w:t>ion\\\\RunOnce\"]}"</w:t>
+      </w:r>
+    </w:p>
+    <w:p>
+      <w:pPr>
+        <w:pStyle w:val="A8"/>
+      </w:pPr>
+      <w:r>
         <w:t>}</w:t>
       </w:r>
     </w:p>
@@ -13558,13 +13631,7 @@
         <w:pStyle w:val="A40"/>
       </w:pPr>
       <w:r>
-        <w:t>2.3.1</w:t>
-      </w:r>
-      <w:r>
-        <w:t>6</w:t>
-      </w:r>
-      <w:r>
-        <w:t>、</w:t>
+        <w:t>2.3.16、</w:t>
       </w:r>
       <w:r>
         <w:rPr>
@@ -14020,9 +14087,6 @@
     <w:p>
       <w:pPr>
         <w:pStyle w:val="A8"/>
-        <w:rPr>
-          <w:rFonts w:hint="eastAsia"/>
-        </w:rPr>
       </w:pPr>
       <w:r>
         <w:rPr>
@@ -14775,6 +14839,7 @@
         <w:pStyle w:val="A8"/>
         <w:ind w:firstLine="360"/>
         <w:rPr>
+          <w:rFonts w:hint="eastAsia"/>
           <w:b/>
         </w:rPr>
       </w:pPr>
@@ -14921,12 +14986,32 @@
       <w:pPr>
         <w:pStyle w:val="A8"/>
         <w:ind w:left="420"/>
-        <w:rPr>
+      </w:pPr>
+      <w:r>
+        <w:t>}</w:t>
+      </w:r>
+    </w:p>
+    <w:p>
+      <w:pPr>
+        <w:pStyle w:val="A8"/>
+        <w:ind w:left="420"/>
+        <w:rPr>
+          <w:rFonts w:hint="eastAsia"/>
           <w:b/>
-        </w:rPr>
-      </w:pPr>
-      <w:r>
-        <w:t>}</w:t>
+          <w:color w:val="FF0000"/>
+        </w:rPr>
+      </w:pPr>
+      <w:r>
+        <w:rPr>
+          <w:color w:val="FF0000"/>
+        </w:rPr>
+        <w:t>注：</w:t>
+      </w:r>
+      <w:r>
+        <w:rPr>
+          <w:color w:val="FF0000"/>
+        </w:rPr>
+        <w:t>删除分组时候，该组原有的IP不会删除，而是归类到“默认组”中。</w:t>
       </w:r>
     </w:p>
     <w:p>
@@ -15534,6 +15619,31 @@
     <w:p>
       <w:pPr>
         <w:pStyle w:val="A8"/>
+        <w:ind w:left="420"/>
+        <w:rPr>
+          <w:rFonts w:hint="eastAsia"/>
+          <w:color w:val="FF0000"/>
+        </w:rPr>
+      </w:pPr>
+      <w:r>
+        <w:rPr>
+          <w:color w:val="FF0000"/>
+        </w:rPr>
+        <w:lastRenderedPageBreak/>
+        <w:t>注：</w:t>
+      </w:r>
+      <w:r>
+        <w:rPr>
+          <w:color w:val="FF0000"/>
+        </w:rPr>
+        <w:t>如果IP不存在，则直接添加，如果IP已经存在，则会更新IP所属分组和端口。</w:t>
+      </w:r>
+      <w:bookmarkStart w:id="0" w:name="_GoBack"/>
+      <w:bookmarkEnd w:id="0"/>
+    </w:p>
+    <w:p>
+      <w:pPr>
+        <w:pStyle w:val="A8"/>
         <w:ind w:firstLine="360"/>
         <w:rPr>
           <w:b/>
@@ -15570,7 +15680,6 @@
         <w:rPr>
           <w:rFonts w:hint="eastAsia"/>
         </w:rPr>
-        <w:lastRenderedPageBreak/>
         <w:t>URL</w:t>
       </w:r>
       <w:r>
@@ -16440,6 +16549,7 @@
         <w:ind w:left="360"/>
       </w:pPr>
       <w:r>
+        <w:lastRenderedPageBreak/>
         <w:t>{</w:t>
       </w:r>
     </w:p>
@@ -16458,7 +16568,6 @@
         <w:ind w:left="780"/>
       </w:pPr>
       <w:r>
-        <w:lastRenderedPageBreak/>
         <w:t>"Errmsg":"查询IP列表成功",</w:t>
       </w:r>
     </w:p>
@@ -16596,13 +16705,7 @@
         <w:rPr>
           <w:rFonts w:hint="eastAsia"/>
         </w:rPr>
-        <w:t>、</w:t>
-      </w:r>
-      <w:r>
-        <w:rPr>
-          <w:rFonts w:hint="eastAsia"/>
-        </w:rPr>
-        <w:t>审计-整体报表</w:t>
+        <w:t>、审计-整体报表</w:t>
       </w:r>
     </w:p>
     <w:p>
@@ -16728,6 +16831,7 @@
         <w:rPr>
           <w:noProof/>
         </w:rPr>
+        <w:lastRenderedPageBreak/>
         <w:drawing>
           <wp:inline distT="0" distB="0" distL="0" distR="0" wp14:anchorId="40D9B805" wp14:editId="1F7C9496">
             <wp:extent cx="4007485" cy="2190750"/>
@@ -16774,7 +16878,6 @@
         <w:rPr>
           <w:noProof/>
         </w:rPr>
-        <w:lastRenderedPageBreak/>
         <w:drawing>
           <wp:inline distT="0" distB="0" distL="0" distR="0" wp14:anchorId="1320ABB7" wp14:editId="0D8230BA">
             <wp:extent cx="4007485" cy="2216150"/>
@@ -16816,9 +16919,6 @@
       <w:pPr>
         <w:pStyle w:val="A8"/>
         <w:jc w:val="center"/>
-        <w:rPr>
-          <w:rFonts w:hint="eastAsia"/>
-        </w:rPr>
       </w:pPr>
       <w:r>
         <w:rPr>
@@ -16860,8 +16960,6 @@
           </wp:inline>
         </w:drawing>
       </w:r>
-      <w:bookmarkStart w:id="0" w:name="_GoBack"/>
-      <w:bookmarkEnd w:id="0"/>
     </w:p>
     <w:sectPr>
       <w:pgSz w:w="11906" w:h="16838"/>

</xml_diff>

<commit_message>
log query page count
</commit_message>
<xml_diff>
--- a/doc/XP 防护产品功能要求.docx
+++ b/doc/XP 防护产品功能要求.docx
@@ -9700,12 +9700,14 @@
         <w:pStyle w:val="A8"/>
         <w:rPr>
           <w:b/>
+          <w:strike/>
         </w:rPr>
       </w:pPr>
       <w:r>
         <w:rPr>
           <w:rFonts w:hint="eastAsia"/>
           <w:b/>
+          <w:strike/>
         </w:rPr>
         <w:t>1、</w:t>
       </w:r>
@@ -9713,6 +9715,7 @@
         <w:rPr>
           <w:rFonts w:hint="eastAsia"/>
           <w:b/>
+          <w:strike/>
         </w:rPr>
         <w:t>系统运行日志数量</w:t>
       </w:r>
@@ -9720,53 +9723,82 @@
     <w:p>
       <w:pPr>
         <w:pStyle w:val="A8"/>
-      </w:pPr>
-      <w:r>
-        <w:rPr>
-          <w:rFonts w:hint="eastAsia"/>
+        <w:rPr>
+          <w:strike/>
+        </w:rPr>
+      </w:pPr>
+      <w:r>
+        <w:rPr>
+          <w:rFonts w:hint="eastAsia"/>
+          <w:strike/>
         </w:rPr>
         <w:t>U</w:t>
       </w:r>
       <w:r>
-        <w:t>RL</w:t>
-      </w:r>
-      <w:r>
-        <w:t>：</w:t>
-      </w:r>
-      <w:r>
+        <w:rPr>
+          <w:strike/>
+        </w:rPr>
+        <w:t>RL：</w:t>
+      </w:r>
+      <w:r>
+        <w:rPr>
+          <w:strike/>
+        </w:rPr>
         <w:t>log/systotle</w:t>
       </w:r>
     </w:p>
     <w:p>
       <w:pPr>
         <w:pStyle w:val="A8"/>
-      </w:pPr>
-      <w:r>
+        <w:rPr>
+          <w:strike/>
+        </w:rPr>
+      </w:pPr>
+      <w:r>
+        <w:rPr>
+          <w:strike/>
+        </w:rPr>
         <w:t>参数</w:t>
       </w:r>
       <w:r>
         <w:rPr>
           <w:rFonts w:hint="eastAsia"/>
+          <w:strike/>
         </w:rPr>
         <w:t>1：</w:t>
       </w:r>
       <w:r>
+        <w:rPr>
+          <w:strike/>
+        </w:rPr>
         <w:t>UserTokey="f5ab1c6a"</w:t>
       </w:r>
     </w:p>
     <w:p>
       <w:pPr>
         <w:pStyle w:val="A8"/>
-      </w:pPr>
-      <w:r>
+        <w:rPr>
+          <w:strike/>
+        </w:rPr>
+      </w:pPr>
+      <w:r>
+        <w:rPr>
+          <w:strike/>
+        </w:rPr>
         <w:t>返回值：</w:t>
       </w:r>
     </w:p>
     <w:p>
       <w:pPr>
         <w:pStyle w:val="A8"/>
-      </w:pPr>
-      <w:r>
+        <w:rPr>
+          <w:strike/>
+        </w:rPr>
+      </w:pPr>
+      <w:r>
+        <w:rPr>
+          <w:strike/>
+        </w:rPr>
         <w:t>{</w:t>
       </w:r>
     </w:p>
@@ -9774,8 +9806,14 @@
       <w:pPr>
         <w:pStyle w:val="A8"/>
         <w:ind w:left="420"/>
-      </w:pPr>
-      <w:r>
+        <w:rPr>
+          <w:strike/>
+        </w:rPr>
+      </w:pPr>
+      <w:r>
+        <w:rPr>
+          <w:strike/>
+        </w:rPr>
         <w:t>"Status":1,</w:t>
       </w:r>
     </w:p>
@@ -9783,14 +9821,26 @@
       <w:pPr>
         <w:pStyle w:val="A8"/>
         <w:ind w:left="420"/>
-      </w:pPr>
-      <w:r>
+        <w:rPr>
+          <w:strike/>
+        </w:rPr>
+      </w:pPr>
+      <w:r>
+        <w:rPr>
+          <w:strike/>
+        </w:rPr>
         <w:t>"Errmsg":"查询:</w:t>
       </w:r>
       <w:r>
+        <w:rPr>
+          <w:strike/>
+        </w:rPr>
         <w:t>系统</w:t>
       </w:r>
       <w:r>
+        <w:rPr>
+          <w:strike/>
+        </w:rPr>
         <w:t>日志数量成功",</w:t>
       </w:r>
     </w:p>
@@ -9798,25 +9848,41 @@
       <w:pPr>
         <w:pStyle w:val="A8"/>
         <w:ind w:left="420"/>
-      </w:pPr>
-      <w:r>
+        <w:rPr>
+          <w:strike/>
+        </w:rPr>
+      </w:pPr>
+      <w:r>
+        <w:rPr>
+          <w:strike/>
+        </w:rPr>
         <w:t>"Count":</w:t>
       </w:r>
       <w:r>
         <w:rPr>
           <w:rFonts w:hint="eastAsia"/>
+          <w:strike/>
         </w:rPr>
         <w:t>1</w:t>
       </w:r>
       <w:r>
+        <w:rPr>
+          <w:strike/>
+        </w:rPr>
         <w:t>0</w:t>
       </w:r>
     </w:p>
     <w:p>
       <w:pPr>
         <w:pStyle w:val="A8"/>
-      </w:pPr>
-      <w:r>
+        <w:rPr>
+          <w:strike/>
+        </w:rPr>
+      </w:pPr>
+      <w:r>
+        <w:rPr>
+          <w:strike/>
+        </w:rPr>
         <w:t>}</w:t>
       </w:r>
     </w:p>
@@ -9996,6 +10062,69 @@
     <w:p>
       <w:pPr>
         <w:pStyle w:val="A8"/>
+        <w:ind w:leftChars="400" w:left="840" w:firstLineChars="200" w:firstLine="360"/>
+        <w:rPr>
+          <w:color w:val="FF0000"/>
+        </w:rPr>
+      </w:pPr>
+      <w:r>
+        <w:rPr>
+          <w:color w:val="FF0000"/>
+        </w:rPr>
+        <w:t>"</w:t>
+      </w:r>
+      <w:r>
+        <w:rPr>
+          <w:color w:val="FF0000"/>
+        </w:rPr>
+        <w:t>Count</w:t>
+      </w:r>
+      <w:r>
+        <w:rPr>
+          <w:color w:val="FF0000"/>
+        </w:rPr>
+        <w:t>":</w:t>
+      </w:r>
+      <w:r>
+        <w:rPr>
+          <w:color w:val="FF0000"/>
+        </w:rPr>
+        <w:t>100</w:t>
+      </w:r>
+      <w:r>
+        <w:rPr>
+          <w:color w:val="FF0000"/>
+        </w:rPr>
+        <w:t>,</w:t>
+      </w:r>
+      <w:r>
+        <w:rPr>
+          <w:color w:val="FF0000"/>
+        </w:rPr>
+        <w:t xml:space="preserve">                        // </w:t>
+      </w:r>
+      <w:r>
+        <w:rPr>
+          <w:color w:val="FF0000"/>
+        </w:rPr>
+        <w:t>符合条件的</w:t>
+      </w:r>
+      <w:r>
+        <w:rPr>
+          <w:color w:val="FF0000"/>
+        </w:rPr>
+        <w:t>日志总数量</w:t>
+      </w:r>
+      <w:r>
+        <w:rPr>
+          <w:color w:val="FF0000"/>
+        </w:rPr>
+        <w:t>，分页用</w:t>
+      </w:r>
+    </w:p>
+    <w:p>
+      <w:pPr>
+        <w:pStyle w:val="A8"/>
       </w:pPr>
       <w:r>
         <w:t>    </w:t>
@@ -10121,6 +10250,7 @@
         <w:ind w:left="1260"/>
       </w:pPr>
       <w:r>
+        <w:lastRenderedPageBreak/>
         <w:t>Op     string // 操作</w:t>
       </w:r>
     </w:p>
@@ -10130,7 +10260,6 @@
         <w:ind w:left="1260"/>
       </w:pPr>
       <w:r>
-        <w:lastRenderedPageBreak/>
         <w:t>Info   string // 内容</w:t>
       </w:r>
     </w:p>
@@ -10218,12 +10347,14 @@
         <w:pStyle w:val="A8"/>
         <w:rPr>
           <w:b/>
+          <w:strike/>
         </w:rPr>
       </w:pPr>
       <w:r>
         <w:rPr>
           <w:rFonts w:hint="eastAsia"/>
           <w:b/>
+          <w:strike/>
         </w:rPr>
         <w:t>1、</w:t>
       </w:r>
@@ -10231,6 +10362,7 @@
         <w:rPr>
           <w:rFonts w:hint="eastAsia"/>
           <w:b/>
+          <w:strike/>
         </w:rPr>
         <w:t>安全</w:t>
       </w:r>
@@ -10238,6 +10370,7 @@
         <w:rPr>
           <w:rFonts w:hint="eastAsia"/>
           <w:b/>
+          <w:strike/>
         </w:rPr>
         <w:t>日志数量</w:t>
       </w:r>
@@ -10245,56 +10378,82 @@
     <w:p>
       <w:pPr>
         <w:pStyle w:val="A8"/>
-      </w:pPr>
-      <w:r>
-        <w:rPr>
-          <w:rFonts w:hint="eastAsia"/>
+        <w:rPr>
+          <w:strike/>
+        </w:rPr>
+      </w:pPr>
+      <w:r>
+        <w:rPr>
+          <w:rFonts w:hint="eastAsia"/>
+          <w:strike/>
         </w:rPr>
         <w:t>U</w:t>
       </w:r>
       <w:r>
-        <w:t>RL</w:t>
-      </w:r>
-      <w:r>
-        <w:t>：</w:t>
-      </w:r>
-      <w:r>
-        <w:t>log/</w:t>
-      </w:r>
-      <w:r>
+        <w:rPr>
+          <w:strike/>
+        </w:rPr>
+        <w:t>RL：log/</w:t>
+      </w:r>
+      <w:r>
+        <w:rPr>
+          <w:strike/>
+        </w:rPr>
         <w:t>eventtotle</w:t>
       </w:r>
     </w:p>
     <w:p>
       <w:pPr>
         <w:pStyle w:val="A8"/>
-      </w:pPr>
-      <w:r>
+        <w:rPr>
+          <w:strike/>
+        </w:rPr>
+      </w:pPr>
+      <w:r>
+        <w:rPr>
+          <w:strike/>
+        </w:rPr>
         <w:t>参数</w:t>
       </w:r>
       <w:r>
         <w:rPr>
           <w:rFonts w:hint="eastAsia"/>
+          <w:strike/>
         </w:rPr>
         <w:t>1：</w:t>
       </w:r>
       <w:r>
+        <w:rPr>
+          <w:strike/>
+        </w:rPr>
         <w:t>UserTokey="f5ab1c6a"</w:t>
       </w:r>
     </w:p>
     <w:p>
       <w:pPr>
         <w:pStyle w:val="A8"/>
-      </w:pPr>
-      <w:r>
+        <w:rPr>
+          <w:strike/>
+        </w:rPr>
+      </w:pPr>
+      <w:r>
+        <w:rPr>
+          <w:strike/>
+        </w:rPr>
         <w:t>返回值：</w:t>
       </w:r>
     </w:p>
     <w:p>
       <w:pPr>
         <w:pStyle w:val="A8"/>
-      </w:pPr>
-      <w:r>
+        <w:rPr>
+          <w:strike/>
+        </w:rPr>
+      </w:pPr>
+      <w:r>
+        <w:rPr>
+          <w:strike/>
+        </w:rPr>
         <w:t>{</w:t>
       </w:r>
     </w:p>
@@ -10302,8 +10461,14 @@
       <w:pPr>
         <w:pStyle w:val="A8"/>
         <w:ind w:left="420"/>
-      </w:pPr>
-      <w:r>
+        <w:rPr>
+          <w:strike/>
+        </w:rPr>
+      </w:pPr>
+      <w:r>
+        <w:rPr>
+          <w:strike/>
+        </w:rPr>
         <w:t>"Status":1,</w:t>
       </w:r>
     </w:p>
@@ -10311,40 +10476,56 @@
       <w:pPr>
         <w:pStyle w:val="A8"/>
         <w:ind w:left="420"/>
-      </w:pPr>
-      <w:r>
-        <w:t>"Errmsg":"查询:</w:t>
-      </w:r>
-      <w:r>
-        <w:t>安全</w:t>
-      </w:r>
-      <w:r>
-        <w:t>日志数量成功",</w:t>
+        <w:rPr>
+          <w:strike/>
+        </w:rPr>
+      </w:pPr>
+      <w:r>
+        <w:rPr>
+          <w:strike/>
+        </w:rPr>
+        <w:t>"Errmsg":"查询:安全日志数量成功",</w:t>
       </w:r>
     </w:p>
     <w:p>
       <w:pPr>
         <w:pStyle w:val="A8"/>
         <w:ind w:left="420"/>
-      </w:pPr>
-      <w:r>
+        <w:rPr>
+          <w:strike/>
+        </w:rPr>
+      </w:pPr>
+      <w:r>
+        <w:rPr>
+          <w:strike/>
+        </w:rPr>
         <w:t>"Count":</w:t>
       </w:r>
       <w:r>
         <w:rPr>
           <w:rFonts w:hint="eastAsia"/>
+          <w:strike/>
         </w:rPr>
         <w:t>1</w:t>
       </w:r>
       <w:r>
+        <w:rPr>
+          <w:strike/>
+        </w:rPr>
         <w:t>0</w:t>
       </w:r>
     </w:p>
     <w:p>
       <w:pPr>
         <w:pStyle w:val="A8"/>
-      </w:pPr>
-      <w:r>
+        <w:rPr>
+          <w:strike/>
+        </w:rPr>
+      </w:pPr>
+      <w:r>
+        <w:rPr>
+          <w:strike/>
+        </w:rPr>
         <w:t>}</w:t>
       </w:r>
     </w:p>
@@ -10525,6 +10706,20 @@
     <w:p>
       <w:pPr>
         <w:pStyle w:val="A8"/>
+        <w:ind w:leftChars="400" w:left="840" w:firstLineChars="200" w:firstLine="360"/>
+      </w:pPr>
+      <w:r>
+        <w:rPr>
+          <w:color w:val="FF0000"/>
+        </w:rPr>
+        <w:t>"Count":100,                        // 符合条件的日志总数量，分页用</w:t>
+      </w:r>
+      <w:bookmarkStart w:id="0" w:name="_GoBack"/>
+      <w:bookmarkEnd w:id="0"/>
+    </w:p>
+    <w:p>
+      <w:pPr>
+        <w:pStyle w:val="A8"/>
       </w:pPr>
       <w:r>
         <w:t>    </w:t>
@@ -10677,6 +10872,7 @@
         <w:ind w:left="1260"/>
       </w:pPr>
       <w:r>
+        <w:lastRenderedPageBreak/>
         <w:t>Module string // 模块</w:t>
       </w:r>
       <w:r>
@@ -10698,7 +10894,6 @@
         <w:ind w:left="1260"/>
       </w:pPr>
       <w:r>
-        <w:lastRenderedPageBreak/>
         <w:t>User   string // 用户名</w:t>
       </w:r>
     </w:p>
@@ -11590,98 +11785,98 @@
         <w:rPr>
           <w:color w:val="C0C0C0"/>
         </w:rPr>
-        <w:t>    </w:t>
-      </w:r>
-      <w:r>
-        <w:t>HighAutoRun</w:t>
-      </w:r>
-      <w:r>
-        <w:rPr>
-          <w:color w:val="C0C0C0"/>
-        </w:rPr>
-        <w:t xml:space="preserve">    </w:t>
-      </w:r>
-      <w:r>
-        <w:rPr>
-          <w:color w:val="000080"/>
-        </w:rPr>
-        <w:t>int</w:t>
-      </w:r>
-      <w:r>
-        <w:rPr>
-          <w:color w:val="C0C0C0"/>
-        </w:rPr>
-        <w:t xml:space="preserve">    </w:t>
-      </w:r>
-      <w:r>
-        <w:t>//</w:t>
-      </w:r>
-      <w:r>
-        <w:rPr>
-          <w:color w:val="C0C0C0"/>
-        </w:rPr>
-        <w:t xml:space="preserve"> </w:t>
-      </w:r>
-      <w:r>
-        <w:t>增强防护-防止自动运行</w:t>
-      </w:r>
-    </w:p>
-    <w:p>
-      <w:pPr>
-        <w:pStyle w:val="A8"/>
-      </w:pPr>
-      <w:r>
-        <w:rPr>
-          <w:color w:val="C0C0C0"/>
-        </w:rPr>
-        <w:t>    </w:t>
-      </w:r>
-      <w:r>
-        <w:t>HighAddStart</w:t>
-      </w:r>
-      <w:r>
-        <w:rPr>
-          <w:color w:val="C0C0C0"/>
-        </w:rPr>
-        <w:t xml:space="preserve">   </w:t>
-      </w:r>
-      <w:r>
-        <w:rPr>
-          <w:color w:val="000080"/>
-        </w:rPr>
-        <w:t>int</w:t>
-      </w:r>
-      <w:r>
-        <w:rPr>
-          <w:color w:val="C0C0C0"/>
-        </w:rPr>
-        <w:t xml:space="preserve">    </w:t>
-      </w:r>
-      <w:r>
-        <w:t>//</w:t>
-      </w:r>
-      <w:r>
-        <w:rPr>
-          <w:color w:val="C0C0C0"/>
-        </w:rPr>
-        <w:t xml:space="preserve"> </w:t>
-      </w:r>
-      <w:r>
-        <w:t>增强防护-防止开机自启动</w:t>
-      </w:r>
-    </w:p>
-    <w:p>
-      <w:pPr>
-        <w:pStyle w:val="A8"/>
-      </w:pPr>
-      <w:r>
-        <w:rPr>
-          <w:color w:val="C0C0C0"/>
-        </w:rPr>
         <w:lastRenderedPageBreak/>
         <w:t>    </w:t>
       </w:r>
       <w:r>
+        <w:t>HighAutoRun</w:t>
+      </w:r>
+      <w:r>
+        <w:rPr>
+          <w:color w:val="C0C0C0"/>
+        </w:rPr>
+        <w:t xml:space="preserve">    </w:t>
+      </w:r>
+      <w:r>
+        <w:rPr>
+          <w:color w:val="000080"/>
+        </w:rPr>
+        <w:t>int</w:t>
+      </w:r>
+      <w:r>
+        <w:rPr>
+          <w:color w:val="C0C0C0"/>
+        </w:rPr>
+        <w:t xml:space="preserve">    </w:t>
+      </w:r>
+      <w:r>
+        <w:t>//</w:t>
+      </w:r>
+      <w:r>
+        <w:rPr>
+          <w:color w:val="C0C0C0"/>
+        </w:rPr>
+        <w:t xml:space="preserve"> </w:t>
+      </w:r>
+      <w:r>
+        <w:t>增强防护-防止自动运行</w:t>
+      </w:r>
+    </w:p>
+    <w:p>
+      <w:pPr>
+        <w:pStyle w:val="A8"/>
+      </w:pPr>
+      <w:r>
+        <w:rPr>
+          <w:color w:val="C0C0C0"/>
+        </w:rPr>
+        <w:t>    </w:t>
+      </w:r>
+      <w:r>
+        <w:t>HighAddStart</w:t>
+      </w:r>
+      <w:r>
+        <w:rPr>
+          <w:color w:val="C0C0C0"/>
+        </w:rPr>
+        <w:t xml:space="preserve">   </w:t>
+      </w:r>
+      <w:r>
+        <w:rPr>
+          <w:color w:val="000080"/>
+        </w:rPr>
+        <w:t>int</w:t>
+      </w:r>
+      <w:r>
+        <w:rPr>
+          <w:color w:val="C0C0C0"/>
+        </w:rPr>
+        <w:t xml:space="preserve">    </w:t>
+      </w:r>
+      <w:r>
+        <w:t>//</w:t>
+      </w:r>
+      <w:r>
+        <w:rPr>
+          <w:color w:val="C0C0C0"/>
+        </w:rPr>
+        <w:t xml:space="preserve"> </w:t>
+      </w:r>
+      <w:r>
+        <w:t>增强防护-防止开机自启动</w:t>
+      </w:r>
+    </w:p>
+    <w:p>
+      <w:pPr>
+        <w:pStyle w:val="A8"/>
+      </w:pPr>
+      <w:r>
+        <w:rPr>
+          <w:color w:val="C0C0C0"/>
+        </w:rPr>
+        <w:t>    </w:t>
+      </w:r>
+      <w:r>
         <w:t>HighReadWrite</w:t>
       </w:r>
       <w:r>
@@ -12286,6 +12481,7 @@
         <w:pStyle w:val="A40"/>
       </w:pPr>
       <w:r>
+        <w:lastRenderedPageBreak/>
         <w:t>2.3.13</w:t>
       </w:r>
       <w:r>
@@ -12338,224 +12534,223 @@
         <w:pStyle w:val="A8"/>
       </w:pPr>
       <w:r>
+        <w:t>参数</w:t>
+      </w:r>
+      <w:r>
+        <w:rPr>
+          <w:rFonts w:hint="eastAsia"/>
+        </w:rPr>
+        <w:t>1：</w:t>
+      </w:r>
+      <w:r>
+        <w:t>UserTokey="f5ab1c6a"</w:t>
+      </w:r>
+    </w:p>
+    <w:p>
+      <w:pPr>
+        <w:pStyle w:val="A8"/>
+      </w:pPr>
+      <w:r>
+        <w:t>返回值：</w:t>
+      </w:r>
+    </w:p>
+    <w:p>
+      <w:pPr>
+        <w:pStyle w:val="A8"/>
+      </w:pPr>
+      <w:r>
+        <w:rPr>
+          <w:rFonts w:hint="eastAsia"/>
+        </w:rPr>
+        <w:t>{</w:t>
+      </w:r>
+    </w:p>
+    <w:p>
+      <w:pPr>
+        <w:pStyle w:val="A8"/>
+        <w:ind w:left="420"/>
+      </w:pPr>
+      <w:r>
+        <w:rPr>
+          <w:rFonts w:hint="eastAsia"/>
+        </w:rPr>
+        <w:t>"Status":1,</w:t>
+      </w:r>
+    </w:p>
+    <w:p>
+      <w:pPr>
+        <w:pStyle w:val="A8"/>
+        <w:ind w:left="420"/>
+      </w:pPr>
+      <w:r>
+        <w:rPr>
+          <w:rFonts w:hint="eastAsia"/>
+        </w:rPr>
+        <w:t>"Errmsg":"导出配置成功",</w:t>
+      </w:r>
+    </w:p>
+    <w:p>
+      <w:pPr>
+        <w:pStyle w:val="A8"/>
+        <w:ind w:left="420"/>
+      </w:pPr>
+      <w:r>
+        <w:rPr>
+          <w:rFonts w:hint="eastAsia"/>
+        </w:rPr>
+        <w:t>"FileSize":1003,</w:t>
+      </w:r>
+    </w:p>
+    <w:p>
+      <w:pPr>
+        <w:pStyle w:val="A8"/>
+        <w:ind w:left="420"/>
+      </w:pPr>
+      <w:r>
+        <w:rPr>
+          <w:rFonts w:hint="eastAsia"/>
+        </w:rPr>
+        <w:t>"FileText":"{\"SafeBaseCfg\":{\"Mode\":0,\"WinDir\":0,\"WinStart\":0,\"WinFormat\":0,\"WinProc\":0,\"WinService\":0},\"SafeHighCfg\":{\"Mode\":0,\"AddService\":0,\"AutoRun\":0,\"AddStart\":0,\"ReadWrite\":0,\"C</w:t>
+      </w:r>
+      <w:r>
+        <w:t>reateExe\":0,\"LoadSys\":0,\"ProcInject\":0},\"AccountCfg\":{\"Mode\":0,\"SafeLev\":0,\"PasswordComplexity\":0,\"MinimumPasswordLength\":0,\"MinimumPasswordAge\":0,\"MaximumPasswordAge\":42,\"PasswordHistorySize\":0,\"LockoutBadCount\":0,\"LockoutDuration\":30},\"White\":[\"c:\\\\\\\\windows\\\\\\\\pchealth\\\\\\\\helpctr\\\\\\\\binaries\\\\\\\\msconfig.exe\"],\"Black\":null,\"WinDir\":[\"C:\\\\\\\\Windows\\\\\\\\\"],\"WinStart\":[\"C:\\\\\\\\boot.ini\",\"C:\\\\\\\\Ntldr\"],\"WinProc\":[\"C:\\\\\\\\Windows\\\\\\\\System32\\\\\\\\csrss.exe\",\"C:\\\\\\\\Windows\\\\\\\\System32\\\\\\\\lsass.exe\",\"C:\\\\\\\\Windows\\\\\\\\System32\\\\\\\\services.exe\",\"C:\\\\\\\\Windows\\\\\\\\System32\\\\\\\\smss.exe\",\"C:\\\\\\\\Windows\\\\\\\\System32\\\\\\\\svchost.exe\",\"C:\\\\\\\\Windows\\\\\\\\System32\\\\\\\\winlogon.exe\"],\"HighWinStart\":[\"HKEY_LOCAL_MACHINE\\\\SOFTWARE\\\\Microsoft\\\\Windows\\\\CurrentVersion\\\\RunOnce\",\"HKEY_LOCAL_MACHINE\\\\SOFTWARE\\\\Microsoft\\\\Windows\\\\CurrentVersion\\\\Run\"]}"</w:t>
+      </w:r>
+    </w:p>
+    <w:p>
+      <w:pPr>
+        <w:pStyle w:val="A8"/>
+      </w:pPr>
+      <w:r>
+        <w:t>}</w:t>
+      </w:r>
+    </w:p>
+    <w:p>
+      <w:pPr>
+        <w:pStyle w:val="A8"/>
+      </w:pPr>
+      <w:r>
+        <w:t>【注】</w:t>
+      </w:r>
+      <w:r>
+        <w:rPr>
+          <w:rFonts w:hint="eastAsia"/>
+        </w:rPr>
+        <w:t>FileText</w:t>
+      </w:r>
+      <w:r>
+        <w:rPr>
+          <w:rFonts w:hint="eastAsia"/>
+        </w:rPr>
+        <w:t>为字符串，界面需要将此字符串写入文件保存起来，导入规则时候将此字符串提交给导入接口。</w:t>
+      </w:r>
+    </w:p>
+    <w:p>
+      <w:pPr>
+        <w:pStyle w:val="A8"/>
+        <w:rPr>
+          <w:b/>
+        </w:rPr>
+      </w:pPr>
+      <w:r>
+        <w:rPr>
+          <w:rFonts w:hint="eastAsia"/>
+          <w:b/>
+        </w:rPr>
+        <w:t>2</w:t>
+      </w:r>
+      <w:r>
+        <w:rPr>
+          <w:rFonts w:hint="eastAsia"/>
+          <w:b/>
+        </w:rPr>
+        <w:t>、导入</w:t>
+      </w:r>
+    </w:p>
+    <w:p>
+      <w:pPr>
+        <w:pStyle w:val="A8"/>
+      </w:pPr>
+      <w:r>
+        <w:rPr>
+          <w:rFonts w:hint="eastAsia"/>
+        </w:rPr>
+        <w:t>U</w:t>
+      </w:r>
+      <w:r>
+        <w:t>RL</w:t>
+      </w:r>
+      <w:r>
+        <w:t>：</w:t>
+      </w:r>
+      <w:r>
+        <w:t>policy/load</w:t>
+      </w:r>
+    </w:p>
+    <w:p>
+      <w:pPr>
+        <w:pStyle w:val="A8"/>
+      </w:pPr>
+      <w:r>
+        <w:t>参数</w:t>
+      </w:r>
+      <w:r>
+        <w:rPr>
+          <w:rFonts w:hint="eastAsia"/>
+        </w:rPr>
+        <w:t>1：</w:t>
+      </w:r>
+      <w:r>
+        <w:t>UserTokey="f5ab1c6a"</w:t>
+      </w:r>
+    </w:p>
+    <w:p>
+      <w:pPr>
+        <w:pStyle w:val="A8"/>
+      </w:pPr>
+      <w:r>
+        <w:t>参数</w:t>
+      </w:r>
+      <w:r>
+        <w:rPr>
+          <w:rFonts w:hint="eastAsia"/>
+        </w:rPr>
+        <w:t>2</w:t>
+      </w:r>
+      <w:r>
+        <w:t>：</w:t>
+      </w:r>
+    </w:p>
+    <w:p>
+      <w:pPr>
+        <w:pStyle w:val="A8"/>
+      </w:pPr>
+      <w:r>
+        <w:t>data=</w:t>
+      </w:r>
+      <w:r>
+        <w:t>{</w:t>
+      </w:r>
+    </w:p>
+    <w:p>
+      <w:pPr>
+        <w:pStyle w:val="A8"/>
+        <w:ind w:left="420"/>
+      </w:pPr>
+      <w:r>
+        <w:t>"FileSize":1003,</w:t>
+      </w:r>
+    </w:p>
+    <w:p>
+      <w:pPr>
+        <w:pStyle w:val="A8"/>
+        <w:ind w:left="420"/>
+      </w:pPr>
+      <w:r>
+        <w:t>"FileText":"{\"SafeBaseCfg\":{\"Mode\":1,\"WinDir\":1,\"WinStart\":1,\"WinFormat\":1,\"WinProc\":1,\"WinService\":1},\"SafeHighCfg\":{\"Mode\":1,\"AddService\":1,\"AutoRun\":1,\"AddStart\":1,\"ReadWrite\":1,\"CreateExe\":1,\"LoadSys\":1,\"ProcInject\":0},\"AccountCfg\":{\"Mode\":1,\"SafeLev\":2,\"PasswordComplexity\":1,\"MinimumPasswordLength\":3,\"MinimumPasswordAge\":4,\"MaximumPasswordAge\":45,\"PasswordHistorySize\":6,\"LockoutBadCount\":7,\"LockoutDuration\":38},\"White\":[\"c:\\\\\\\\windows\\\\\\\\pchealth\\\\\\\\helpctr\\\\\\\\binaries\\\\\\\\msconfig.exe\"],\"Black\":null,\"WinDir\":[\"C:\\\\\\\\Windows\\\\\\\\\"],\"WinStart\":[\"C:\\\\\\\\boot.ini\",\"C:\\\\\\\\Ntldr\"],\"WinProc\":[\"C:\\\\\\\\Windows\\\\\\\\System32\\\\\\\\csrss.exe\",\"C:\\\\\\\\Windows\\\\\\\\System32\\\\\\\\lsass.exe\",\"C:\\\\\\\\Windows\\\\\\\\System32\\\\\\\\services.exe\",\"C:\\\\\\\\Windows\\\\\\\\System32\\\\\\\\smss.exe\",\"C:\\\\\\\\Windows\\\\\\\\S</w:t>
+      </w:r>
+      <w:r>
         <w:lastRenderedPageBreak/>
-        <w:t>参数</w:t>
-      </w:r>
-      <w:r>
-        <w:rPr>
-          <w:rFonts w:hint="eastAsia"/>
-        </w:rPr>
-        <w:t>1：</w:t>
-      </w:r>
-      <w:r>
-        <w:t>UserTokey="f5ab1c6a"</w:t>
-      </w:r>
-    </w:p>
-    <w:p>
-      <w:pPr>
-        <w:pStyle w:val="A8"/>
-      </w:pPr>
-      <w:r>
-        <w:t>返回值：</w:t>
-      </w:r>
-    </w:p>
-    <w:p>
-      <w:pPr>
-        <w:pStyle w:val="A8"/>
-      </w:pPr>
-      <w:r>
-        <w:rPr>
-          <w:rFonts w:hint="eastAsia"/>
-        </w:rPr>
-        <w:t>{</w:t>
-      </w:r>
-    </w:p>
-    <w:p>
-      <w:pPr>
-        <w:pStyle w:val="A8"/>
-        <w:ind w:left="420"/>
-      </w:pPr>
-      <w:r>
-        <w:rPr>
-          <w:rFonts w:hint="eastAsia"/>
-        </w:rPr>
-        <w:t>"Status":1,</w:t>
-      </w:r>
-    </w:p>
-    <w:p>
-      <w:pPr>
-        <w:pStyle w:val="A8"/>
-        <w:ind w:left="420"/>
-      </w:pPr>
-      <w:r>
-        <w:rPr>
-          <w:rFonts w:hint="eastAsia"/>
-        </w:rPr>
-        <w:t>"Errmsg":"导出配置成功",</w:t>
-      </w:r>
-    </w:p>
-    <w:p>
-      <w:pPr>
-        <w:pStyle w:val="A8"/>
-        <w:ind w:left="420"/>
-      </w:pPr>
-      <w:r>
-        <w:rPr>
-          <w:rFonts w:hint="eastAsia"/>
-        </w:rPr>
-        <w:t>"FileSize":1003,</w:t>
-      </w:r>
-    </w:p>
-    <w:p>
-      <w:pPr>
-        <w:pStyle w:val="A8"/>
-        <w:ind w:left="420"/>
-      </w:pPr>
-      <w:r>
-        <w:rPr>
-          <w:rFonts w:hint="eastAsia"/>
-        </w:rPr>
-        <w:t>"FileText":"{\"SafeBaseCfg\":{\"Mode\":0,\"WinDir\":0,\"WinStart\":0,\"WinFormat\":0,\"WinProc\":0,\"WinService\":0},\"SafeHighCfg\":{\"Mode\":0,\"AddService\":0,\"AutoRun\":0,\"AddStart\":0,\"ReadWrite\":0,\"C</w:t>
-      </w:r>
-      <w:r>
-        <w:t>reateExe\":0,\"LoadSys\":0,\"ProcInject\":0},\"AccountCfg\":{\"Mode\":0,\"SafeLev\":0,\"PasswordComplexity\":0,\"MinimumPasswordLength\":0,\"MinimumPasswordAge\":0,\"MaximumPasswordAge\":42,\"PasswordHistorySize\":0,\"LockoutBadCount\":0,\"LockoutDuration\":30},\"White\":[\"c:\\\\\\\\windows\\\\\\\\pchealth\\\\\\\\helpctr\\\\\\\\binaries\\\\\\\\msconfig.exe\"],\"Black\":null,\"WinDir\":[\"C:\\\\\\\\Windows\\\\\\\\\"],\"WinStart\":[\"C:\\\\\\\\boot.ini\",\"C:\\\\\\\\Ntldr\"],\"WinProc\":[\"C:\\\\\\\\Windows\\\\\\\\System32\\\\\\\\csrss.exe\",\"C:\\\\\\\\Windows\\\\\\\\System32\\\\\\\\lsass.exe\",\"C:\\\\\\\\Windows\\\\\\\\System32\\\\\\\\services.exe\",\"C:\\\\\\\\Windows\\\\\\\\System32\\\\\\\\smss.exe\",\"C:\\\\\\\\Windows\\\\\\\\System32\\\\\\\\svchost.exe\",\"C:\\\\\\\\Windows\\\\\\\\System32\\\\\\\\winlogon.exe\"],\"HighWinStart\":[\"HKEY_LOCAL_MACHINE\\\\SOFTWARE\\\\Microsoft\\\\Windows\\\\CurrentVersion\\\\RunOnce\",\"HKEY_LOCAL_MACHINE\\\\SOFTWARE\\\\Microsoft\\\\Windows\\\\CurrentVersion\\\\Run\"]}"</w:t>
-      </w:r>
-    </w:p>
-    <w:p>
-      <w:pPr>
-        <w:pStyle w:val="A8"/>
-      </w:pPr>
-      <w:r>
-        <w:t>}</w:t>
-      </w:r>
-    </w:p>
-    <w:p>
-      <w:pPr>
-        <w:pStyle w:val="A8"/>
-      </w:pPr>
-      <w:r>
-        <w:t>【注】</w:t>
-      </w:r>
-      <w:r>
-        <w:rPr>
-          <w:rFonts w:hint="eastAsia"/>
-        </w:rPr>
-        <w:t>FileText</w:t>
-      </w:r>
-      <w:r>
-        <w:rPr>
-          <w:rFonts w:hint="eastAsia"/>
-        </w:rPr>
-        <w:t>为字符串，界面需要将此字符串写入文件保存起来，导入规则时候将此字符串提交给导入接口。</w:t>
-      </w:r>
-    </w:p>
-    <w:p>
-      <w:pPr>
-        <w:pStyle w:val="A8"/>
-        <w:rPr>
-          <w:b/>
-        </w:rPr>
-      </w:pPr>
-      <w:r>
-        <w:rPr>
-          <w:rFonts w:hint="eastAsia"/>
-          <w:b/>
-        </w:rPr>
-        <w:t>2</w:t>
-      </w:r>
-      <w:r>
-        <w:rPr>
-          <w:rFonts w:hint="eastAsia"/>
-          <w:b/>
-        </w:rPr>
-        <w:t>、导入</w:t>
-      </w:r>
-    </w:p>
-    <w:p>
-      <w:pPr>
-        <w:pStyle w:val="A8"/>
-      </w:pPr>
-      <w:r>
-        <w:rPr>
-          <w:rFonts w:hint="eastAsia"/>
-        </w:rPr>
-        <w:t>U</w:t>
-      </w:r>
-      <w:r>
-        <w:t>RL</w:t>
-      </w:r>
-      <w:r>
-        <w:t>：</w:t>
-      </w:r>
-      <w:r>
-        <w:t>policy/load</w:t>
-      </w:r>
-    </w:p>
-    <w:p>
-      <w:pPr>
-        <w:pStyle w:val="A8"/>
-      </w:pPr>
-      <w:r>
-        <w:t>参数</w:t>
-      </w:r>
-      <w:r>
-        <w:rPr>
-          <w:rFonts w:hint="eastAsia"/>
-        </w:rPr>
-        <w:t>1：</w:t>
-      </w:r>
-      <w:r>
-        <w:t>UserTokey="f5ab1c6a"</w:t>
-      </w:r>
-    </w:p>
-    <w:p>
-      <w:pPr>
-        <w:pStyle w:val="A8"/>
-      </w:pPr>
-      <w:r>
-        <w:t>参数</w:t>
-      </w:r>
-      <w:r>
-        <w:rPr>
-          <w:rFonts w:hint="eastAsia"/>
-        </w:rPr>
-        <w:t>2</w:t>
-      </w:r>
-      <w:r>
-        <w:t>：</w:t>
-      </w:r>
-    </w:p>
-    <w:p>
-      <w:pPr>
-        <w:pStyle w:val="A8"/>
-      </w:pPr>
-      <w:r>
-        <w:t>data=</w:t>
-      </w:r>
-      <w:r>
-        <w:t>{</w:t>
-      </w:r>
-    </w:p>
-    <w:p>
-      <w:pPr>
-        <w:pStyle w:val="A8"/>
-        <w:ind w:left="420"/>
-      </w:pPr>
-      <w:r>
-        <w:t>"FileSize":1003,</w:t>
-      </w:r>
-    </w:p>
-    <w:p>
-      <w:pPr>
-        <w:pStyle w:val="A8"/>
-        <w:ind w:left="420"/>
-      </w:pPr>
-      <w:r>
-        <w:t>"FileText":"{\"SafeBaseCfg\":{\"Mode\":1,\"WinDir\":1,\"WinStart\":1,\"WinFormat\":1,\"WinProc\":1,\"WinService\":1},\"SafeHighCfg\":{\"Mode\":1,\"AddService\":1,\"AutoRun\":1,\"AddStart\":1,\"ReadWrite\":1,\"CreateExe\":1,\"LoadSys\":1,\"ProcInject\":0},\"AccountCfg\":{\"Mode\":1,\"SafeLev\":2,\"PasswordComplexity\":1,\"MinimumPasswordLength\":3,\"MinimumPasswordAge\":4,\"MaximumPasswordAge\":45,\"PasswordHistorySize\":6,\"LockoutBadCount\":7,\"LockoutDuration\":38},\"White\":[\"c:\\\\\\\\windows\\\\\\\\pchealth\\\\\\\\helpctr\\\\\\\\binaries\\\\\\\\msconfig.exe\"],\"Black\":null,\"WinDir\":[\"C:\\\\\\\\Windows\\\\\\\\\"],\"WinStart\":[\"C:\\\\\\\\boot.ini\",\"C:\\\\\\\\Ntldr\"],\"WinProc\":[\"C:\\\\\\\\Windows\\\\\\\\System32\\\\\\\\csrss.exe\",\"C:\\\\\\\\Windows\\\\\\\\System32\\\\\\\\lsass.exe\",\"C:\\\\\\\\Windows\\\\\\\\System32\\\\\\\\services.exe\",\"C:\\\\\\\\Windows\\\\\\\\System32\\\\\\\\smss.exe\",\"C:\\\\\\\\Windows\\\\\\\\System32\\\\\\\\svchost.exe\",\"C:\\\\\\\\Windows\\\\\\\\System32\\\\\\\\winlogon.exe\"],\"HighWinStart\":[\"HKEY_LOCAL_MACHINE\\\\SOFTWARE\\\\Microsoft\\\\Windows\\\\CurrentVersion\\\\Run\",\"HKEY_LOCAL_MACHINE\\\\SOFTWARE\\\\Microsoft\\\\Windows\\\\CurrentVers</w:t>
-      </w:r>
-      <w:r>
-        <w:lastRenderedPageBreak/>
-        <w:t>ion\\\\RunOnce\"]}"</w:t>
+        <w:t>ystem32\\\\\\\\svchost.exe\",\"C:\\\\\\\\Windows\\\\\\\\System32\\\\\\\\winlogon.exe\"],\"HighWinStart\":[\"HKEY_LOCAL_MACHINE\\\\SOFTWARE\\\\Microsoft\\\\Windows\\\\CurrentVersion\\\\Run\",\"HKEY_LOCAL_MACHINE\\\\SOFTWARE\\\\Microsoft\\\\Windows\\\\CurrentVersion\\\\RunOnce\"]}"</w:t>
       </w:r>
     </w:p>
     <w:p>
@@ -14839,7 +15034,6 @@
         <w:pStyle w:val="A8"/>
         <w:ind w:firstLine="360"/>
         <w:rPr>
-          <w:rFonts w:hint="eastAsia"/>
           <w:b/>
         </w:rPr>
       </w:pPr>
@@ -14996,7 +15190,6 @@
         <w:pStyle w:val="A8"/>
         <w:ind w:left="420"/>
         <w:rPr>
-          <w:rFonts w:hint="eastAsia"/>
           <w:b/>
           <w:color w:val="FF0000"/>
         </w:rPr>
@@ -15621,7 +15814,6 @@
         <w:pStyle w:val="A8"/>
         <w:ind w:left="420"/>
         <w:rPr>
-          <w:rFonts w:hint="eastAsia"/>
           <w:color w:val="FF0000"/>
         </w:rPr>
       </w:pPr>
@@ -15638,8 +15830,6 @@
         </w:rPr>
         <w:t>如果IP不存在，则直接添加，如果IP已经存在，则会更新IP所属分组和端口。</w:t>
       </w:r>
-      <w:bookmarkStart w:id="0" w:name="_GoBack"/>
-      <w:bookmarkEnd w:id="0"/>
     </w:p>
     <w:p>
       <w:pPr>

</xml_diff>